<commit_message>
Signed-off-by: Alejandro <alejo323mejia@gmail.com> Estos son los segundos cambios de word y de bloc de notas
</commit_message>
<xml_diff>
--- a/Archivo_test.docx
+++ b/Archivo_test.docx
@@ -21,6 +21,12 @@
           <w:lang w:val="es-ES"/>
         </w:rPr>
       </w:pPr>
+      <w:r>
+        <w:rPr>
+          <w:lang w:val="es-ES"/>
+        </w:rPr>
+        <w:t>Esto es otra prueba para Git 2</w:t>
+      </w:r>
     </w:p>
     <w:sectPr>
       <w:pgSz w:w="12240" w:h="15840"/>

</xml_diff>